<commit_message>
tugas dan laporan modul3
</commit_message>
<xml_diff>
--- a/MODUL 2/Laporan_RSBK_BAB III_Kelompok32.docx
+++ b/MODUL 2/Laporan_RSBK_BAB III_Kelompok32.docx
@@ -95,6 +95,7 @@
           <w:tab w:val="left" w:pos="567"/>
         </w:tabs>
         <w:spacing w:after="0" w:line="360" w:lineRule="auto"/>
+        <w:ind w:left="426" w:hanging="426"/>
         <w:jc w:val="both"/>
         <w:rPr>
           <w:lang w:val="id-ID"/>
@@ -131,6 +132,7 @@
           <w:tab w:val="left" w:pos="567"/>
         </w:tabs>
         <w:spacing w:after="0" w:line="360" w:lineRule="auto"/>
+        <w:ind w:left="426" w:hanging="426"/>
         <w:jc w:val="both"/>
         <w:rPr>
           <w:lang w:val="id-ID"/>
@@ -154,6 +156,7 @@
           <w:tab w:val="left" w:pos="567"/>
         </w:tabs>
         <w:spacing w:after="0" w:line="360" w:lineRule="auto"/>
+        <w:ind w:left="426" w:hanging="426"/>
         <w:jc w:val="both"/>
         <w:rPr>
           <w:lang w:val="id-ID"/>
@@ -203,6 +206,7 @@
           <w:tab w:val="left" w:pos="567"/>
         </w:tabs>
         <w:spacing w:after="0" w:line="360" w:lineRule="auto"/>
+        <w:ind w:left="426" w:hanging="426"/>
         <w:jc w:val="both"/>
         <w:rPr>
           <w:lang w:val="id-ID"/>
@@ -295,6 +299,7 @@
           <w:numId w:val="16"/>
         </w:numPr>
         <w:spacing w:after="0" w:line="360" w:lineRule="auto"/>
+        <w:ind w:left="426" w:hanging="426"/>
         <w:jc w:val="both"/>
         <w:rPr>
           <w:b/>
@@ -323,7 +328,7 @@
       <w:r>
         <w:rPr>
           <w:noProof/>
-          <w:lang w:val="id-ID" w:eastAsia="ja-JP"/>
+          <w:lang w:eastAsia="ja-JP"/>
         </w:rPr>
         <w:drawing>
           <wp:inline distT="0" distB="0" distL="0" distR="0" wp14:anchorId="1F6357C7" wp14:editId="6A70D2DA">
@@ -386,7 +391,13 @@
         <w:rPr>
           <w:lang w:val="id-ID"/>
         </w:rPr>
-        <w:t>Gambar 2.1 Laptop</w:t>
+        <w:t>Gambar 3</w:t>
+      </w:r>
+      <w:r>
+        <w:rPr>
+          <w:lang w:val="id-ID"/>
+        </w:rPr>
+        <w:t>.1 Laptop</w:t>
       </w:r>
     </w:p>
     <w:p>
@@ -404,7 +415,7 @@
       <w:pPr>
         <w:pStyle w:val="ListParagraph"/>
         <w:spacing w:after="0" w:line="360" w:lineRule="auto"/>
-        <w:ind w:left="927"/>
+        <w:ind w:left="0"/>
         <w:jc w:val="both"/>
         <w:rPr>
           <w:lang w:val="id-ID"/>
@@ -437,6 +448,7 @@
           <w:numId w:val="16"/>
         </w:numPr>
         <w:spacing w:after="0" w:line="360" w:lineRule="auto"/>
+        <w:ind w:left="426" w:hanging="426"/>
         <w:jc w:val="both"/>
         <w:rPr>
           <w:lang w:val="id-ID"/>
@@ -468,7 +480,7 @@
       <w:r>
         <w:rPr>
           <w:noProof/>
-          <w:lang w:val="id-ID" w:eastAsia="ja-JP"/>
+          <w:lang w:eastAsia="ja-JP"/>
         </w:rPr>
         <w:drawing>
           <wp:inline distT="0" distB="0" distL="0" distR="0" wp14:anchorId="6229C3AE" wp14:editId="3C1186B1">
@@ -527,11 +539,19 @@
           <w:lang w:val="id-ID"/>
         </w:rPr>
       </w:pPr>
-      <w:r>
-        <w:rPr>
-          <w:lang w:val="id-ID"/>
-        </w:rPr>
-        <w:t>Gambar 2.2 NetBeans</w:t>
+      <w:bookmarkStart w:id="0" w:name="_GoBack"/>
+      <w:r>
+        <w:rPr>
+          <w:lang w:val="id-ID"/>
+        </w:rPr>
+        <w:t>Gambar 3</w:t>
+      </w:r>
+      <w:bookmarkEnd w:id="0"/>
+      <w:r>
+        <w:rPr>
+          <w:lang w:val="id-ID"/>
+        </w:rPr>
+        <w:t>.2 NetBeans</w:t>
       </w:r>
     </w:p>
     <w:p>
@@ -549,7 +569,7 @@
       <w:pPr>
         <w:pStyle w:val="ListParagraph"/>
         <w:spacing w:after="0" w:line="360" w:lineRule="auto"/>
-        <w:ind w:left="927"/>
+        <w:ind w:left="0"/>
         <w:jc w:val="both"/>
         <w:rPr>
           <w:lang w:val="id-ID"/>
@@ -605,6 +625,7 @@
           <w:numId w:val="16"/>
         </w:numPr>
         <w:spacing w:after="0" w:line="360" w:lineRule="auto"/>
+        <w:ind w:left="426" w:hanging="426"/>
         <w:jc w:val="both"/>
         <w:rPr>
           <w:lang w:val="id-ID"/>
@@ -614,7 +635,6 @@
         <w:rPr>
           <w:lang w:val="id-ID"/>
         </w:rPr>
-        <w:lastRenderedPageBreak/>
         <w:t>Java EE SDK</w:t>
       </w:r>
     </w:p>
@@ -631,8 +651,9 @@
       <w:r>
         <w:rPr>
           <w:noProof/>
-          <w:lang w:val="id-ID" w:eastAsia="ja-JP"/>
-        </w:rPr>
+          <w:lang w:eastAsia="ja-JP"/>
+        </w:rPr>
+        <w:lastRenderedPageBreak/>
         <w:drawing>
           <wp:inline distT="0" distB="0" distL="0" distR="0" wp14:anchorId="59247DE8" wp14:editId="5E6BA3C3">
             <wp:extent cx="2952750" cy="2281670"/>
@@ -694,7 +715,13 @@
         <w:rPr>
           <w:lang w:val="id-ID"/>
         </w:rPr>
-        <w:t xml:space="preserve">Gambar 2.3 </w:t>
+        <w:t>Gambar 3</w:t>
+      </w:r>
+      <w:r>
+        <w:rPr>
+          <w:lang w:val="id-ID"/>
+        </w:rPr>
+        <w:t xml:space="preserve">.3 </w:t>
       </w:r>
       <w:r>
         <w:rPr>
@@ -728,7 +755,7 @@
       <w:pPr>
         <w:pStyle w:val="ListParagraph"/>
         <w:spacing w:after="0" w:line="360" w:lineRule="auto"/>
-        <w:ind w:left="927"/>
+        <w:ind w:left="0"/>
         <w:jc w:val="both"/>
         <w:rPr>
           <w:lang w:val="id-ID"/>
@@ -803,6 +830,7 @@
           <w:numId w:val="16"/>
         </w:numPr>
         <w:spacing w:after="0" w:line="360" w:lineRule="auto"/>
+        <w:ind w:left="426" w:hanging="426"/>
         <w:jc w:val="both"/>
         <w:rPr>
           <w:lang w:val="id-ID"/>
@@ -828,7 +856,7 @@
       <w:r>
         <w:rPr>
           <w:noProof/>
-          <w:lang w:val="id-ID" w:eastAsia="ja-JP"/>
+          <w:lang w:eastAsia="ja-JP"/>
         </w:rPr>
         <w:drawing>
           <wp:inline distT="0" distB="0" distL="0" distR="0" wp14:anchorId="391B4CDE" wp14:editId="5A8F3F58">
@@ -891,7 +919,13 @@
         <w:rPr>
           <w:lang w:val="id-ID"/>
         </w:rPr>
-        <w:t>Gambar 2.4 Jawa SDK</w:t>
+        <w:t>Gambar 3</w:t>
+      </w:r>
+      <w:r>
+        <w:rPr>
+          <w:lang w:val="id-ID"/>
+        </w:rPr>
+        <w:t>.4 Jawa SDK</w:t>
       </w:r>
     </w:p>
     <w:p>
@@ -906,7 +940,7 @@
       <w:pPr>
         <w:pStyle w:val="ListParagraph"/>
         <w:spacing w:after="0" w:line="360" w:lineRule="auto"/>
-        <w:ind w:left="927"/>
+        <w:ind w:left="0"/>
         <w:jc w:val="both"/>
         <w:rPr>
           <w:lang w:val="id-ID"/>
@@ -940,6 +974,7 @@
           <w:numId w:val="16"/>
         </w:numPr>
         <w:spacing w:after="0" w:line="360" w:lineRule="auto"/>
+        <w:ind w:left="426" w:hanging="426"/>
         <w:jc w:val="both"/>
         <w:rPr>
           <w:lang w:val="id-ID"/>
@@ -972,7 +1007,7 @@
       <w:r>
         <w:rPr>
           <w:noProof/>
-          <w:lang w:val="id-ID" w:eastAsia="ja-JP"/>
+          <w:lang w:eastAsia="ja-JP"/>
         </w:rPr>
         <w:drawing>
           <wp:inline distT="0" distB="0" distL="0" distR="0" wp14:anchorId="1913AC20" wp14:editId="6AA12296">
@@ -1035,7 +1070,13 @@
         <w:rPr>
           <w:lang w:val="id-ID"/>
         </w:rPr>
-        <w:t>Gambar 2.5 Glassfish Server</w:t>
+        <w:t>Gambar 3</w:t>
+      </w:r>
+      <w:r>
+        <w:rPr>
+          <w:lang w:val="id-ID"/>
+        </w:rPr>
+        <w:t>.5 Glassfish Server</w:t>
       </w:r>
     </w:p>
     <w:p>
@@ -1050,7 +1091,7 @@
       <w:pPr>
         <w:pStyle w:val="ListParagraph"/>
         <w:spacing w:after="0" w:line="360" w:lineRule="auto"/>
-        <w:ind w:left="927"/>
+        <w:ind w:left="0"/>
         <w:jc w:val="both"/>
         <w:rPr>
           <w:lang w:val="id-ID"/>
@@ -1543,19 +1584,7 @@
         <w:rPr>
           <w:lang w:val="id-ID"/>
         </w:rPr>
-        <w:t>Java EE mencakup beberapa spesifikasi yang melayani berbagai tujuan, seperti menghasilkan halaman web, membaca dan menulis dari database dengan cara transaksional, mengelola antrian yang didistribusikan.</w:t>
-      </w:r>
-      <w:r>
-        <w:rPr>
-          <w:lang w:val="id-ID"/>
-        </w:rPr>
-        <w:t xml:space="preserve"> </w:t>
-      </w:r>
-      <w:r>
-        <w:rPr>
-          <w:lang w:val="id-ID"/>
-        </w:rPr>
-        <w:t>Java EE APIs mencakup beberapa teknologi yang memperluas fungsionalitas </w:t>
+        <w:t>Java EE mencakup beberapa spesifikasi yang melayani berbagai tujuan, seperti menghasilkan halaman web, membaca dan menulis dari database dengan cara transaksional, mengelola antrian yang didistribusikan. Java EE APIs mencakup beberapa teknologi yang memperluas fungsionalitas </w:t>
       </w:r>
       <w:hyperlink r:id="rId23" w:tooltip="Platform Java, Edisi Standar" w:history="1">
         <w:r>
@@ -2968,7 +2997,7 @@
       <w:r>
         <w:rPr>
           <w:noProof/>
-          <w:lang w:val="id-ID" w:eastAsia="ja-JP"/>
+          <w:lang w:eastAsia="ja-JP"/>
         </w:rPr>
         <w:drawing>
           <wp:inline distT="0" distB="0" distL="0" distR="0" wp14:anchorId="77FAF7D8" wp14:editId="7ED23EC3">
@@ -3018,7 +3047,13 @@
         <w:rPr>
           <w:lang w:val="id-ID"/>
         </w:rPr>
-        <w:t xml:space="preserve">Gambar 2.6 New </w:t>
+        <w:t>Gambar 3</w:t>
+      </w:r>
+      <w:r>
+        <w:rPr>
+          <w:lang w:val="id-ID"/>
+        </w:rPr>
+        <w:t xml:space="preserve">.6 New </w:t>
       </w:r>
       <w:r>
         <w:rPr>
@@ -3091,7 +3126,7 @@
       <w:r>
         <w:rPr>
           <w:noProof/>
-          <w:lang w:val="id-ID" w:eastAsia="ja-JP"/>
+          <w:lang w:eastAsia="ja-JP"/>
         </w:rPr>
         <w:drawing>
           <wp:inline distT="0" distB="0" distL="0" distR="0" wp14:anchorId="7540330C" wp14:editId="5B514D46">
@@ -3154,7 +3189,13 @@
         <w:rPr>
           <w:lang w:val="id-ID"/>
         </w:rPr>
-        <w:t xml:space="preserve">Gambar 2.7 Memberi nama </w:t>
+        <w:t>Gambar 3</w:t>
+      </w:r>
+      <w:r>
+        <w:rPr>
+          <w:lang w:val="id-ID"/>
+        </w:rPr>
+        <w:t xml:space="preserve">.7 Memberi nama </w:t>
       </w:r>
       <w:r>
         <w:rPr>
@@ -3245,7 +3286,7 @@
       <w:r>
         <w:rPr>
           <w:noProof/>
-          <w:lang w:val="id-ID" w:eastAsia="ja-JP"/>
+          <w:lang w:eastAsia="ja-JP"/>
         </w:rPr>
         <w:drawing>
           <wp:inline distT="0" distB="0" distL="0" distR="0" wp14:anchorId="56C8BE7A" wp14:editId="6DFD5E0A">
@@ -3295,7 +3336,13 @@
         <w:rPr>
           <w:lang w:val="id-ID"/>
         </w:rPr>
-        <w:t>Gambar 2.8 Memilih GlassFish Server untuk Web Server</w:t>
+        <w:t>Gambar 3</w:t>
+      </w:r>
+      <w:r>
+        <w:rPr>
+          <w:lang w:val="id-ID"/>
+        </w:rPr>
+        <w:t>.8 Memilih GlassFish Server untuk Web Server</w:t>
       </w:r>
     </w:p>
     <w:p>
@@ -3440,7 +3487,7 @@
       <w:r>
         <w:rPr>
           <w:noProof/>
-          <w:lang w:val="id-ID" w:eastAsia="ja-JP"/>
+          <w:lang w:eastAsia="ja-JP"/>
         </w:rPr>
         <w:drawing>
           <wp:inline distT="0" distB="0" distL="0" distR="0" wp14:anchorId="2FB4DA05" wp14:editId="7A768F1C">
@@ -3504,7 +3551,13 @@
           <w:lang w:val="id-ID"/>
         </w:rPr>
         <w:lastRenderedPageBreak/>
-        <w:t xml:space="preserve">Gambar 2.9 Membuat </w:t>
+        <w:t>Gambar 3</w:t>
+      </w:r>
+      <w:r>
+        <w:rPr>
+          <w:lang w:val="id-ID"/>
+        </w:rPr>
+        <w:t xml:space="preserve">.9 Membuat </w:t>
       </w:r>
       <w:r>
         <w:rPr>
@@ -3686,7 +3739,7 @@
       <w:r>
         <w:rPr>
           <w:noProof/>
-          <w:lang w:val="id-ID" w:eastAsia="ja-JP"/>
+          <w:lang w:eastAsia="ja-JP"/>
         </w:rPr>
         <w:drawing>
           <wp:inline distT="0" distB="0" distL="0" distR="0" wp14:anchorId="4B8C76E9" wp14:editId="4FF922EC">
@@ -3749,7 +3802,13 @@
         <w:rPr>
           <w:lang w:val="id-ID"/>
         </w:rPr>
-        <w:t xml:space="preserve">Gambar 2.10 Memberi nama </w:t>
+        <w:t>Gambar 3</w:t>
+      </w:r>
+      <w:r>
+        <w:rPr>
+          <w:lang w:val="id-ID"/>
+        </w:rPr>
+        <w:t xml:space="preserve">.10 Memberi nama </w:t>
       </w:r>
       <w:r>
         <w:rPr>
@@ -3837,7 +3896,7 @@
       <w:r>
         <w:rPr>
           <w:noProof/>
-          <w:lang w:val="id-ID" w:eastAsia="ja-JP"/>
+          <w:lang w:eastAsia="ja-JP"/>
         </w:rPr>
         <w:drawing>
           <wp:inline distT="0" distB="0" distL="0" distR="0" wp14:anchorId="67EB2199" wp14:editId="66222CB1">
@@ -3903,7 +3962,13 @@
         <w:rPr>
           <w:lang w:val="id-ID"/>
         </w:rPr>
-        <w:t xml:space="preserve">Gambar 2.11 Insert </w:t>
+        <w:t>Gambar 3</w:t>
+      </w:r>
+      <w:r>
+        <w:rPr>
+          <w:lang w:val="id-ID"/>
+        </w:rPr>
+        <w:t xml:space="preserve">.11 Insert </w:t>
       </w:r>
       <w:r>
         <w:rPr>
@@ -4035,7 +4100,7 @@
       <w:r>
         <w:rPr>
           <w:noProof/>
-          <w:lang w:val="id-ID" w:eastAsia="ja-JP"/>
+          <w:lang w:eastAsia="ja-JP"/>
         </w:rPr>
         <w:drawing>
           <wp:inline distT="0" distB="0" distL="0" distR="0" wp14:anchorId="07E8D0B9" wp14:editId="2B31A08D">
@@ -4098,7 +4163,13 @@
         <w:rPr>
           <w:lang w:val="id-ID"/>
         </w:rPr>
-        <w:t>Gambar 2.1</w:t>
+        <w:t>Gambar 3</w:t>
+      </w:r>
+      <w:r>
+        <w:rPr>
+          <w:lang w:val="id-ID"/>
+        </w:rPr>
+        <w:t>.1</w:t>
       </w:r>
       <w:r>
         <w:rPr>
@@ -4233,7 +4304,7 @@
       <w:r>
         <w:rPr>
           <w:noProof/>
-          <w:lang w:val="id-ID" w:eastAsia="ja-JP"/>
+          <w:lang w:eastAsia="ja-JP"/>
         </w:rPr>
         <w:drawing>
           <wp:inline distT="0" distB="0" distL="0" distR="0" wp14:anchorId="68D33059" wp14:editId="7DA60DF2">
@@ -4284,7 +4355,13 @@
           <w:lang w:val="id-ID"/>
         </w:rPr>
         <w:lastRenderedPageBreak/>
-        <w:t>Gambar 2.13 Menambah fungsi login</w:t>
+        <w:t>Gambar 3</w:t>
+      </w:r>
+      <w:r>
+        <w:rPr>
+          <w:lang w:val="id-ID"/>
+        </w:rPr>
+        <w:t>.13 Menambah fungsi login</w:t>
       </w:r>
     </w:p>
     <w:p>
@@ -4366,7 +4443,7 @@
       <w:r>
         <w:rPr>
           <w:noProof/>
-          <w:lang w:val="id-ID" w:eastAsia="ja-JP"/>
+          <w:lang w:eastAsia="ja-JP"/>
         </w:rPr>
         <w:drawing>
           <wp:inline distT="0" distB="0" distL="0" distR="0" wp14:anchorId="394F8A8A" wp14:editId="0027B8C2">
@@ -4416,7 +4493,13 @@
         <w:rPr>
           <w:lang w:val="id-ID"/>
         </w:rPr>
-        <w:t>Gambar 2.14 Menambah fungsi isLoginStatus</w:t>
+        <w:t>Gambar 3</w:t>
+      </w:r>
+      <w:r>
+        <w:rPr>
+          <w:lang w:val="id-ID"/>
+        </w:rPr>
+        <w:t>.14 Menambah fungsi isLoginStatus</w:t>
       </w:r>
     </w:p>
     <w:p>
@@ -4441,7 +4524,7 @@
       <w:r>
         <w:rPr>
           <w:noProof/>
-          <w:lang w:val="id-ID" w:eastAsia="ja-JP"/>
+          <w:lang w:eastAsia="ja-JP"/>
         </w:rPr>
         <w:drawing>
           <wp:inline distT="0" distB="0" distL="0" distR="0" wp14:anchorId="5474022B" wp14:editId="2065DD6B">
@@ -4491,7 +4574,13 @@
         <w:rPr>
           <w:lang w:val="id-ID"/>
         </w:rPr>
-        <w:t>Gambar 2.15 Menambah fungsi setLoginStatus</w:t>
+        <w:t>Gambar 3</w:t>
+      </w:r>
+      <w:r>
+        <w:rPr>
+          <w:lang w:val="id-ID"/>
+        </w:rPr>
+        <w:t>.15 Menambah fungsi setLoginStatus</w:t>
       </w:r>
     </w:p>
     <w:p>
@@ -5115,7 +5204,7 @@
       <w:r>
         <w:rPr>
           <w:noProof/>
-          <w:lang w:val="id-ID" w:eastAsia="ja-JP"/>
+          <w:lang w:eastAsia="ja-JP"/>
         </w:rPr>
         <w:drawing>
           <wp:inline distT="0" distB="0" distL="0" distR="0" wp14:anchorId="21A01B39" wp14:editId="03835F33">
@@ -5178,7 +5267,13 @@
         <w:rPr>
           <w:lang w:val="id-ID"/>
         </w:rPr>
-        <w:t xml:space="preserve">Gambar 2.16 Membuat </w:t>
+        <w:t>Gambar 3</w:t>
+      </w:r>
+      <w:r>
+        <w:rPr>
+          <w:lang w:val="id-ID"/>
+        </w:rPr>
+        <w:t xml:space="preserve">.16 Membuat </w:t>
       </w:r>
       <w:r>
         <w:rPr>
@@ -6439,7 +6534,7 @@
       <w:r>
         <w:rPr>
           <w:noProof/>
-          <w:lang w:val="id-ID" w:eastAsia="ja-JP"/>
+          <w:lang w:eastAsia="ja-JP"/>
         </w:rPr>
         <w:drawing>
           <wp:inline distT="0" distB="0" distL="0" distR="0" wp14:anchorId="4B0A0FAA" wp14:editId="50149EA3">
@@ -6502,7 +6597,13 @@
         <w:rPr>
           <w:lang w:val="id-ID"/>
         </w:rPr>
-        <w:t>Gambar 2.17 Membuat JSP Baru</w:t>
+        <w:t>Gambar 3</w:t>
+      </w:r>
+      <w:r>
+        <w:rPr>
+          <w:lang w:val="id-ID"/>
+        </w:rPr>
+        <w:t>.17 Membuat JSP Baru</w:t>
       </w:r>
     </w:p>
     <w:p>
@@ -6547,7 +6648,7 @@
       <w:r>
         <w:rPr>
           <w:noProof/>
-          <w:lang w:val="id-ID" w:eastAsia="ja-JP"/>
+          <w:lang w:eastAsia="ja-JP"/>
         </w:rPr>
         <w:drawing>
           <wp:inline distT="0" distB="0" distL="0" distR="0" wp14:anchorId="2C02140A" wp14:editId="2D757223">
@@ -6610,7 +6711,13 @@
         <w:rPr>
           <w:lang w:val="id-ID"/>
         </w:rPr>
-        <w:t>Gambar 2.18 Membuat LoginView.jsp</w:t>
+        <w:t>Gambar 3</w:t>
+      </w:r>
+      <w:r>
+        <w:rPr>
+          <w:lang w:val="id-ID"/>
+        </w:rPr>
+        <w:t>.18 Membuat LoginView.jsp</w:t>
       </w:r>
     </w:p>
     <w:p>
@@ -7671,7 +7778,7 @@
       <w:r>
         <w:rPr>
           <w:noProof/>
-          <w:lang w:val="id-ID" w:eastAsia="ja-JP"/>
+          <w:lang w:eastAsia="ja-JP"/>
         </w:rPr>
         <w:drawing>
           <wp:inline distT="0" distB="0" distL="0" distR="0" wp14:anchorId="69C20704" wp14:editId="7096001E">
@@ -7734,7 +7841,13 @@
         <w:rPr>
           <w:lang w:val="id-ID"/>
         </w:rPr>
-        <w:t>Gambar 2.19 Membuat Servlet Baru</w:t>
+        <w:t>Gambar 3</w:t>
+      </w:r>
+      <w:r>
+        <w:rPr>
+          <w:lang w:val="id-ID"/>
+        </w:rPr>
+        <w:t>.19 Membuat Servlet Baru</w:t>
       </w:r>
     </w:p>
     <w:p>
@@ -7836,7 +7949,7 @@
       <w:r>
         <w:rPr>
           <w:noProof/>
-          <w:lang w:val="id-ID" w:eastAsia="ja-JP"/>
+          <w:lang w:eastAsia="ja-JP"/>
         </w:rPr>
         <w:drawing>
           <wp:inline distT="0" distB="0" distL="0" distR="0" wp14:anchorId="3148C86B" wp14:editId="72D8D347">
@@ -7899,7 +8012,13 @@
         <w:rPr>
           <w:lang w:val="id-ID"/>
         </w:rPr>
-        <w:t>Gambar 2.</w:t>
+        <w:t>Gambar 3</w:t>
+      </w:r>
+      <w:r>
+        <w:rPr>
+          <w:lang w:val="id-ID"/>
+        </w:rPr>
+        <w:t>.</w:t>
       </w:r>
       <w:r>
         <w:rPr>
@@ -7998,7 +8117,7 @@
       <w:r>
         <w:rPr>
           <w:noProof/>
-          <w:lang w:val="id-ID" w:eastAsia="ja-JP"/>
+          <w:lang w:eastAsia="ja-JP"/>
         </w:rPr>
         <w:drawing>
           <wp:inline distT="0" distB="0" distL="0" distR="0" wp14:anchorId="31EFCDBB" wp14:editId="7A068D49">
@@ -8061,7 +8180,13 @@
         <w:rPr>
           <w:lang w:val="id-ID"/>
         </w:rPr>
-        <w:t>Gambar 2.21 Memberi URL Pattern</w:t>
+        <w:t>Gambar 3</w:t>
+      </w:r>
+      <w:r>
+        <w:rPr>
+          <w:lang w:val="id-ID"/>
+        </w:rPr>
+        <w:t>.21 Memberi URL Pattern</w:t>
       </w:r>
     </w:p>
     <w:p>
@@ -8211,7 +8336,7 @@
       <w:r>
         <w:rPr>
           <w:noProof/>
-          <w:lang w:val="id-ID" w:eastAsia="ja-JP"/>
+          <w:lang w:eastAsia="ja-JP"/>
         </w:rPr>
         <w:drawing>
           <wp:inline distT="0" distB="0" distL="0" distR="0" wp14:anchorId="0CB0D675" wp14:editId="5B43CC2D">
@@ -8274,7 +8399,13 @@
         <w:rPr>
           <w:lang w:val="id-ID"/>
         </w:rPr>
-        <w:t xml:space="preserve">Gambar 2.22 </w:t>
+        <w:t>Gambar 3</w:t>
+      </w:r>
+      <w:r>
+        <w:rPr>
+          <w:lang w:val="id-ID"/>
+        </w:rPr>
+        <w:t xml:space="preserve">.22 </w:t>
       </w:r>
       <w:r>
         <w:rPr>
@@ -8374,7 +8505,7 @@
       <w:r>
         <w:rPr>
           <w:noProof/>
-          <w:lang w:val="id-ID" w:eastAsia="ja-JP"/>
+          <w:lang w:eastAsia="ja-JP"/>
         </w:rPr>
         <w:drawing>
           <wp:inline distT="0" distB="0" distL="0" distR="0" wp14:anchorId="79489F1E" wp14:editId="2EBB17B1">
@@ -8437,7 +8568,13 @@
         <w:rPr>
           <w:lang w:val="id-ID"/>
         </w:rPr>
-        <w:t>Gambar 2.23 Memanggil EJB ke servlet</w:t>
+        <w:t>Gambar 3</w:t>
+      </w:r>
+      <w:r>
+        <w:rPr>
+          <w:lang w:val="id-ID"/>
+        </w:rPr>
+        <w:t>.23 Memanggil EJB ke servlet</w:t>
       </w:r>
     </w:p>
     <w:p>
@@ -10342,16 +10479,7 @@
           <w:i/>
           <w:lang w:val="id-ID"/>
         </w:rPr>
-        <w:t>lo</w:t>
-      </w:r>
-      <w:bookmarkStart w:id="0" w:name="_GoBack"/>
-      <w:bookmarkEnd w:id="0"/>
-      <w:r>
-        <w:rPr>
-          <w:i/>
-          <w:lang w:val="id-ID"/>
-        </w:rPr>
-        <w:t>gin</w:t>
+        <w:t>login</w:t>
       </w:r>
       <w:r>
         <w:rPr>
@@ -13351,7 +13479,7 @@
       <w:r>
         <w:rPr>
           <w:noProof/>
-          <w:lang w:val="id-ID" w:eastAsia="ja-JP"/>
+          <w:lang w:eastAsia="ja-JP"/>
         </w:rPr>
         <w:lastRenderedPageBreak/>
         <w:drawing>
@@ -13402,7 +13530,13 @@
         <w:rPr>
           <w:lang w:val="id-ID"/>
         </w:rPr>
-        <w:t>Gambar 2.24 index.html</w:t>
+        <w:t>Gambar 3</w:t>
+      </w:r>
+      <w:r>
+        <w:rPr>
+          <w:lang w:val="id-ID"/>
+        </w:rPr>
+        <w:t>.24 index.html</w:t>
       </w:r>
     </w:p>
     <w:p>
@@ -13439,7 +13573,7 @@
       <w:r>
         <w:rPr>
           <w:noProof/>
-          <w:lang w:val="id-ID" w:eastAsia="ja-JP"/>
+          <w:lang w:eastAsia="ja-JP"/>
         </w:rPr>
         <w:drawing>
           <wp:inline distT="0" distB="0" distL="0" distR="0" wp14:anchorId="3CDB1118" wp14:editId="7BD0E676">
@@ -13489,7 +13623,13 @@
         <w:rPr>
           <w:lang w:val="id-ID"/>
         </w:rPr>
-        <w:t>Gambar 2.25 Halaman Login</w:t>
+        <w:t>Gambar 3</w:t>
+      </w:r>
+      <w:r>
+        <w:rPr>
+          <w:lang w:val="id-ID"/>
+        </w:rPr>
+        <w:t>.25 Halaman Login</w:t>
       </w:r>
     </w:p>
     <w:p>
@@ -13502,7 +13642,7 @@
       <w:r>
         <w:rPr>
           <w:noProof/>
-          <w:lang w:val="id-ID" w:eastAsia="ja-JP"/>
+          <w:lang w:eastAsia="ja-JP"/>
         </w:rPr>
         <w:lastRenderedPageBreak/>
         <w:drawing>
@@ -13553,7 +13693,13 @@
         <w:rPr>
           <w:lang w:val="id-ID"/>
         </w:rPr>
-        <w:t>Gambar 2.26 Memasukan inputan salah</w:t>
+        <w:t>Gambar 3</w:t>
+      </w:r>
+      <w:r>
+        <w:rPr>
+          <w:lang w:val="id-ID"/>
+        </w:rPr>
+        <w:t>.26 Memasukan inputan salah</w:t>
       </w:r>
     </w:p>
     <w:p>
@@ -13587,7 +13733,7 @@
       <w:r>
         <w:rPr>
           <w:noProof/>
-          <w:lang w:val="id-ID" w:eastAsia="ja-JP"/>
+          <w:lang w:eastAsia="ja-JP"/>
         </w:rPr>
         <w:drawing>
           <wp:inline distT="0" distB="0" distL="0" distR="0" wp14:anchorId="548F2C66" wp14:editId="53DF56D0">
@@ -13637,7 +13783,13 @@
         <w:rPr>
           <w:lang w:val="id-ID"/>
         </w:rPr>
-        <w:t>Gambar 2.27 Memasukan Inputan Benar</w:t>
+        <w:t>Gambar 3</w:t>
+      </w:r>
+      <w:r>
+        <w:rPr>
+          <w:lang w:val="id-ID"/>
+        </w:rPr>
+        <w:t>.27 Memasukan Inputan Benar</w:t>
       </w:r>
     </w:p>
     <w:p>
@@ -16389,7 +16541,7 @@
       <w:r>
         <w:rPr>
           <w:noProof/>
-          <w:lang w:val="id-ID" w:eastAsia="ja-JP"/>
+          <w:lang w:eastAsia="ja-JP"/>
         </w:rPr>
         <w:lastRenderedPageBreak/>
         <w:drawing>
@@ -16440,7 +16592,13 @@
         <w:rPr>
           <w:lang w:val="id-ID"/>
         </w:rPr>
-        <w:t>Gambar 2.28 index.html tugas</w:t>
+        <w:t>Gambar 3</w:t>
+      </w:r>
+      <w:r>
+        <w:rPr>
+          <w:lang w:val="id-ID"/>
+        </w:rPr>
+        <w:t>.28 index.html tugas</w:t>
       </w:r>
     </w:p>
     <w:p>
@@ -16453,7 +16611,7 @@
       <w:r>
         <w:rPr>
           <w:noProof/>
-          <w:lang w:val="id-ID" w:eastAsia="ja-JP"/>
+          <w:lang w:eastAsia="ja-JP"/>
         </w:rPr>
         <w:drawing>
           <wp:inline distT="0" distB="0" distL="0" distR="0" wp14:anchorId="474354E7" wp14:editId="2349F745">
@@ -16503,7 +16661,13 @@
         <w:rPr>
           <w:lang w:val="id-ID"/>
         </w:rPr>
-        <w:t>Gambar 2.29 Halaman pencarian</w:t>
+        <w:t>Gambar 3</w:t>
+      </w:r>
+      <w:r>
+        <w:rPr>
+          <w:lang w:val="id-ID"/>
+        </w:rPr>
+        <w:t>.29 Halaman pencarian</w:t>
       </w:r>
     </w:p>
     <w:p>
@@ -16516,7 +16680,7 @@
       <w:r>
         <w:rPr>
           <w:noProof/>
-          <w:lang w:val="id-ID" w:eastAsia="ja-JP"/>
+          <w:lang w:eastAsia="ja-JP"/>
         </w:rPr>
         <w:lastRenderedPageBreak/>
         <w:drawing>
@@ -16567,7 +16731,13 @@
         <w:rPr>
           <w:lang w:val="id-ID"/>
         </w:rPr>
-        <w:t>Gambar 2.</w:t>
+        <w:t>Gambar 3</w:t>
+      </w:r>
+      <w:r>
+        <w:rPr>
+          <w:lang w:val="id-ID"/>
+        </w:rPr>
+        <w:t>.</w:t>
       </w:r>
       <w:r>
         <w:rPr>
@@ -16586,7 +16756,7 @@
       <w:r>
         <w:rPr>
           <w:noProof/>
-          <w:lang w:val="id-ID" w:eastAsia="ja-JP"/>
+          <w:lang w:eastAsia="ja-JP"/>
         </w:rPr>
         <w:drawing>
           <wp:inline distT="0" distB="0" distL="0" distR="0" wp14:anchorId="432838CD" wp14:editId="3881013B">
@@ -16636,7 +16806,13 @@
         <w:rPr>
           <w:lang w:val="id-ID"/>
         </w:rPr>
-        <w:t>Gambar 2.</w:t>
+        <w:t>Gambar 3</w:t>
+      </w:r>
+      <w:r>
+        <w:rPr>
+          <w:lang w:val="id-ID"/>
+        </w:rPr>
+        <w:t>.</w:t>
       </w:r>
       <w:r>
         <w:rPr>
@@ -16655,7 +16831,7 @@
       <w:r>
         <w:rPr>
           <w:noProof/>
-          <w:lang w:val="id-ID" w:eastAsia="ja-JP"/>
+          <w:lang w:eastAsia="ja-JP"/>
         </w:rPr>
         <w:lastRenderedPageBreak/>
         <w:drawing>
@@ -16706,7 +16882,13 @@
         <w:rPr>
           <w:lang w:val="id-ID"/>
         </w:rPr>
-        <w:t>Gambar 2.</w:t>
+        <w:t>Gambar 3</w:t>
+      </w:r>
+      <w:r>
+        <w:rPr>
+          <w:lang w:val="id-ID"/>
+        </w:rPr>
+        <w:t>.</w:t>
       </w:r>
       <w:r>
         <w:rPr>
@@ -16725,7 +16907,7 @@
       <w:r>
         <w:rPr>
           <w:noProof/>
-          <w:lang w:val="id-ID" w:eastAsia="ja-JP"/>
+          <w:lang w:eastAsia="ja-JP"/>
         </w:rPr>
         <w:drawing>
           <wp:inline distT="0" distB="0" distL="0" distR="0" wp14:anchorId="1424449D" wp14:editId="6DB53825">
@@ -16775,7 +16957,13 @@
         <w:rPr>
           <w:lang w:val="id-ID"/>
         </w:rPr>
-        <w:t>Gambar 2.</w:t>
+        <w:t>Gambar 3</w:t>
+      </w:r>
+      <w:r>
+        <w:rPr>
+          <w:lang w:val="id-ID"/>
+        </w:rPr>
+        <w:t>.</w:t>
       </w:r>
       <w:r>
         <w:rPr>
@@ -16794,7 +16982,7 @@
       <w:r>
         <w:rPr>
           <w:noProof/>
-          <w:lang w:val="id-ID" w:eastAsia="ja-JP"/>
+          <w:lang w:eastAsia="ja-JP"/>
         </w:rPr>
         <w:lastRenderedPageBreak/>
         <w:drawing>
@@ -16845,7 +17033,13 @@
         <w:rPr>
           <w:lang w:val="id-ID"/>
         </w:rPr>
-        <w:t>Gambar 2.</w:t>
+        <w:t>Gambar 3</w:t>
+      </w:r>
+      <w:r>
+        <w:rPr>
+          <w:lang w:val="id-ID"/>
+        </w:rPr>
+        <w:t>.</w:t>
       </w:r>
       <w:r>
         <w:rPr>
@@ -20694,7 +20888,7 @@
 </file>
 
 <file path=customXml/itemProps1.xml><?xml version="1.0" encoding="utf-8"?>
-<ds:datastoreItem xmlns:ds="http://schemas.openxmlformats.org/officeDocument/2006/customXml" ds:itemID="{E53664EF-87FD-4FB9-A8EC-8247B7862EAE}">
+<ds:datastoreItem xmlns:ds="http://schemas.openxmlformats.org/officeDocument/2006/customXml" ds:itemID="{A1C4C734-CCFF-4D2E-B8ED-72771399F813}">
   <ds:schemaRefs>
     <ds:schemaRef ds:uri="http://schemas.openxmlformats.org/officeDocument/2006/bibliography"/>
   </ds:schemaRefs>

</xml_diff>